<commit_message>
Modification to the report, git repo linked added
</commit_message>
<xml_diff>
--- a/Submission_Unity_Cloud_Intern.docx
+++ b/Submission_Unity_Cloud_Intern.docx
@@ -20,7 +20,6 @@
       <w:pPr>
         <w:jc w:val="center"/>
         <w:rPr>
-          <w:rFonts w:hint="eastAsia"/>
           <w:lang w:eastAsia="zh-CN"/>
         </w:rPr>
       </w:pPr>
@@ -50,6 +49,39 @@
     </w:p>
     <w:p>
       <w:pPr>
+        <w:jc w:val="center"/>
+        <w:rPr>
+          <w:rFonts w:hint="eastAsia"/>
+          <w:lang w:eastAsia="zh-CN"/>
+        </w:rPr>
+      </w:pPr>
+      <w:proofErr w:type="spellStart"/>
+      <w:r>
+        <w:rPr>
+          <w:rFonts w:hint="eastAsia"/>
+          <w:lang w:eastAsia="zh-CN"/>
+        </w:rPr>
+        <w:t>Github</w:t>
+      </w:r>
+      <w:proofErr w:type="spellEnd"/>
+      <w:r>
+        <w:rPr>
+          <w:rFonts w:hint="eastAsia"/>
+          <w:lang w:eastAsia="zh-CN"/>
+        </w:rPr>
+        <w:t xml:space="preserve"> repo link: </w:t>
+      </w:r>
+      <w:r>
+        <w:rPr>
+          <w:lang w:eastAsia="zh-CN"/>
+        </w:rPr>
+        <w:t>https://github.com/SQingXu/UnityCloudServiceAssignment</w:t>
+      </w:r>
+      <w:bookmarkStart w:id="0" w:name="_GoBack"/>
+      <w:bookmarkEnd w:id="0"/>
+    </w:p>
+    <w:p>
+      <w:pPr>
         <w:jc w:val="left"/>
         <w:rPr>
           <w:lang w:eastAsia="zh-CN"/>
@@ -148,6 +180,7 @@
       <w:pPr>
         <w:jc w:val="left"/>
         <w:rPr>
+          <w:rFonts w:hint="eastAsia"/>
           <w:lang w:eastAsia="zh-CN"/>
         </w:rPr>
       </w:pPr>
@@ -200,21 +233,46 @@
         <w:rPr>
           <w:lang w:eastAsia="zh-CN"/>
         </w:rPr>
-        <w:t xml:space="preserve">WEB-INF/lib/, to build application, the library might be needed to include inside the build path. It </w:t>
-      </w:r>
-      <w:proofErr w:type="gramStart"/>
-      <w:r>
-        <w:rPr>
-          <w:lang w:eastAsia="zh-CN"/>
-        </w:rPr>
-        <w:t>take</w:t>
-      </w:r>
-      <w:proofErr w:type="gramEnd"/>
-      <w:r>
-        <w:rPr>
-          <w:lang w:eastAsia="zh-CN"/>
-        </w:rPr>
-        <w:t xml:space="preserve"> me a long time to find the right way to do that</w:t>
+        <w:t>WEB-INF/lib/, to build application, the library might be needed to include inside the build path. It take</w:t>
+      </w:r>
+      <w:r>
+        <w:rPr>
+          <w:lang w:eastAsia="zh-CN"/>
+        </w:rPr>
+        <w:t>s</w:t>
+      </w:r>
+      <w:r>
+        <w:rPr>
+          <w:lang w:eastAsia="zh-CN"/>
+        </w:rPr>
+        <w:t xml:space="preserve"> me a long time to find the right way to </w:t>
+      </w:r>
+      <w:r>
+        <w:rPr>
+          <w:lang w:eastAsia="zh-CN"/>
+        </w:rPr>
+        <w:t xml:space="preserve">incorporate the </w:t>
+      </w:r>
+      <w:proofErr w:type="spellStart"/>
+      <w:r>
+        <w:rPr>
+          <w:lang w:eastAsia="zh-CN"/>
+        </w:rPr>
+        <w:t>JSoup</w:t>
+      </w:r>
+      <w:proofErr w:type="spellEnd"/>
+      <w:r>
+        <w:rPr>
+          <w:lang w:eastAsia="zh-CN"/>
+        </w:rPr>
+        <w:t xml:space="preserve"> library</w:t>
+      </w:r>
+      <w:r>
+        <w:rPr>
+          <w:rFonts w:hint="eastAsia"/>
+          <w:lang w:eastAsia="zh-CN"/>
+        </w:rPr>
+        <w:t xml:space="preserve"> into the Servlet.</w:t>
       </w:r>
     </w:p>
     <w:p>
@@ -291,8 +349,6 @@
         </w:rPr>
         <w:t>Overview of my design:</w:t>
       </w:r>
-      <w:bookmarkStart w:id="0" w:name="_GoBack"/>
-      <w:bookmarkEnd w:id="0"/>
     </w:p>
     <w:p>
       <w:pPr>
@@ -671,6 +727,42 @@
         </w:rPr>
         <w:t xml:space="preserve"> and directly render the content on the page</w:t>
       </w:r>
+      <w:r>
+        <w:rPr>
+          <w:lang w:eastAsia="zh-CN"/>
+        </w:rPr>
+        <w:t xml:space="preserve"> from by passing in the name of the class which immediately contain the unordered list “</w:t>
+      </w:r>
+      <w:proofErr w:type="spellStart"/>
+      <w:proofErr w:type="gramStart"/>
+      <w:r>
+        <w:rPr>
+          <w:lang w:eastAsia="zh-CN"/>
+        </w:rPr>
+        <w:t>div.game</w:t>
+      </w:r>
+      <w:proofErr w:type="spellEnd"/>
+      <w:proofErr w:type="gramEnd"/>
+      <w:r>
+        <w:rPr>
+          <w:lang w:eastAsia="zh-CN"/>
+        </w:rPr>
+        <w:t>-list-</w:t>
+      </w:r>
+      <w:proofErr w:type="spellStart"/>
+      <w:r>
+        <w:rPr>
+          <w:lang w:eastAsia="zh-CN"/>
+        </w:rPr>
+        <w:t>wrap.clear</w:t>
+      </w:r>
+      <w:proofErr w:type="spellEnd"/>
+      <w:r>
+        <w:rPr>
+          <w:lang w:eastAsia="zh-CN"/>
+        </w:rPr>
+        <w:t>”</w:t>
+      </w:r>
     </w:p>
     <w:p>
       <w:pPr>
@@ -770,6 +862,7 @@
           <w:rFonts w:hint="eastAsia"/>
           <w:lang w:eastAsia="zh-CN"/>
         </w:rPr>
+        <w:lastRenderedPageBreak/>
         <w:t>Fulfilled requirements:</w:t>
       </w:r>
     </w:p>
@@ -861,15 +954,7 @@
           <w:rFonts w:hint="eastAsia"/>
           <w:lang w:eastAsia="zh-CN"/>
         </w:rPr>
-        <w:t xml:space="preserve"> class meet these requirements. With a given </w:t>
-      </w:r>
-      <w:r>
-        <w:rPr>
-          <w:rFonts w:hint="eastAsia"/>
-          <w:lang w:eastAsia="zh-CN"/>
-        </w:rPr>
-        <w:lastRenderedPageBreak/>
-        <w:t xml:space="preserve">range, which is </w:t>
+        <w:t xml:space="preserve"> class meet these requirements. With a given range, which is </w:t>
       </w:r>
       <w:r>
         <w:rPr>
@@ -1143,7 +1228,33 @@
         <w:rPr>
           <w:lang w:eastAsia="zh-CN"/>
         </w:rPr>
-        <w:t xml:space="preserve"> button at the end of the page. I should find some way to retrieve more games after the button is clicked. </w:t>
+        <w:t xml:space="preserve"> button at the end of the page. I should find some way to retrieve more games after the button is clicked.</w:t>
+      </w:r>
+    </w:p>
+    <w:p>
+      <w:pPr>
+        <w:pStyle w:val="ListParagraph"/>
+        <w:numPr>
+          <w:ilvl w:val="0"/>
+          <w:numId w:val="3"/>
+        </w:numPr>
+        <w:jc w:val="left"/>
+        <w:rPr>
+          <w:lang w:eastAsia="zh-CN"/>
+        </w:rPr>
+      </w:pPr>
+      <w:r>
+        <w:rPr>
+          <w:rFonts w:hint="eastAsia"/>
+          <w:lang w:eastAsia="zh-CN"/>
+        </w:rPr>
+        <w:t xml:space="preserve">Currently the way how I find unordered list is by hard-code the class name which I find. More automatic way to </w:t>
+      </w:r>
+      <w:r>
+        <w:rPr>
+          <w:lang w:eastAsia="zh-CN"/>
+        </w:rPr>
+        <w:t>detect the location of the list may be implemented</w:t>
       </w:r>
     </w:p>
     <w:p>

</xml_diff>